<commit_message>
LUO-022: working progress bar
</commit_message>
<xml_diff>
--- a/teaser/Script.docx
+++ b/teaser/Script.docx
@@ -18,9 +18,8 @@
           <w:szCs w:val="28"/>
           <w:lang w:val="nl-NL"/>
         </w:rPr>
-        <w:t xml:space="preserve">Script </w:t>
-      </w:r>
-      <w:proofErr w:type="spellStart"/>
+        <w:t>Script teaser filmpje Luo</w:t>
+      </w:r>
       <w:r>
         <w:rPr>
           <w:b/>
@@ -28,36 +27,17 @@
           <w:szCs w:val="28"/>
           <w:lang w:val="nl-NL"/>
         </w:rPr>
-        <w:t>teaser</w:t>
-      </w:r>
-      <w:proofErr w:type="spellEnd"/>
-      <w:r>
+        <w:t xml:space="preserve"> (max 45 seconden)</w:t>
+      </w:r>
+    </w:p>
+    <w:p>
+      <w:pPr>
         <w:rPr>
           <w:b/>
           <w:sz w:val="28"/>
           <w:szCs w:val="28"/>
           <w:lang w:val="nl-NL"/>
         </w:rPr>
-        <w:t xml:space="preserve"> filmpje Luo</w:t>
-      </w:r>
-      <w:r>
-        <w:rPr>
-          <w:b/>
-          <w:sz w:val="28"/>
-          <w:szCs w:val="28"/>
-          <w:lang w:val="nl-NL"/>
-        </w:rPr>
-        <w:t xml:space="preserve"> (max 45 seconden)</w:t>
-      </w:r>
-    </w:p>
-    <w:p>
-      <w:pPr>
-        <w:rPr>
-          <w:b/>
-          <w:sz w:val="28"/>
-          <w:szCs w:val="28"/>
-          <w:lang w:val="nl-NL"/>
-        </w:rPr>
       </w:pPr>
     </w:p>
     <w:p>
@@ -85,21 +65,7 @@
         <w:rPr>
           <w:lang w:val="nl-NL"/>
         </w:rPr>
-        <w:t xml:space="preserve">We nemen het scenario van een student die druk bezig is met studeren voor zijn examens. Hij is gefrustreerd en ziet het niet meer zitten wanneer hij heel zijn bureau vol papieren samenvattingen ziet liggen. Hij schrikt wanneer hij de deadline voor het examen ziet en beslist om gebruik te maken van Luo om daar zijn samenvattingen in te steken in de vorm van leuke </w:t>
-      </w:r>
-      <w:proofErr w:type="spellStart"/>
-      <w:r>
-        <w:rPr>
-          <w:lang w:val="nl-NL"/>
-        </w:rPr>
-        <w:t>quizzes</w:t>
-      </w:r>
-      <w:proofErr w:type="spellEnd"/>
-      <w:r>
-        <w:rPr>
-          <w:lang w:val="nl-NL"/>
-        </w:rPr>
-        <w:t xml:space="preserve">. Hij gebruikt de applicatie bij enkele dagdagelijkse taken. Vb.: </w:t>
+        <w:t xml:space="preserve">We nemen het scenario van een student die druk bezig is met studeren voor zijn examens. Hij is gefrustreerd en ziet het niet meer zitten wanneer hij heel zijn bureau vol papieren samenvattingen ziet liggen. Hij schrikt wanneer hij de deadline voor het examen ziet en beslist om gebruik te maken van Luo om daar zijn samenvattingen in te steken in de vorm van leuke quizzes. Hij gebruikt de applicatie bij enkele dagdagelijkse taken. Vb.: </w:t>
       </w:r>
       <w:r>
         <w:rPr>
@@ -195,21 +161,7 @@
         <w:rPr>
           <w:lang w:val="nl-NL"/>
         </w:rPr>
-        <w:t xml:space="preserve">shot van bovenaf gericht op </w:t>
-      </w:r>
-      <w:proofErr w:type="gramStart"/>
-      <w:r>
-        <w:rPr>
-          <w:lang w:val="nl-NL"/>
-        </w:rPr>
-        <w:t>de</w:t>
-      </w:r>
-      <w:proofErr w:type="gramEnd"/>
-      <w:r>
-        <w:rPr>
-          <w:lang w:val="nl-NL"/>
-        </w:rPr>
-        <w:t xml:space="preserve"> bureau vol met papieren samenvattingen.</w:t>
+        <w:t>shot van bovenaf gericht op de bureau vol met papieren samenvattingen.</w:t>
       </w:r>
     </w:p>
     <w:p>
@@ -277,21 +229,7 @@
         <w:rPr>
           <w:lang w:val="nl-NL"/>
         </w:rPr>
-        <w:t xml:space="preserve">Type: shot links van of op </w:t>
-      </w:r>
-      <w:proofErr w:type="gramStart"/>
-      <w:r>
-        <w:rPr>
-          <w:lang w:val="nl-NL"/>
-        </w:rPr>
-        <w:t>de</w:t>
-      </w:r>
-      <w:proofErr w:type="gramEnd"/>
-      <w:r>
-        <w:rPr>
-          <w:lang w:val="nl-NL"/>
-        </w:rPr>
-        <w:t xml:space="preserve"> bureau gericht op het gezicht van Bas.</w:t>
+        <w:t>Type: shot links van of op de bureau gericht op het gezicht van Bas.</w:t>
       </w:r>
     </w:p>
     <w:p>
@@ -507,21 +445,7 @@
         <w:rPr>
           <w:lang w:val="nl-NL"/>
         </w:rPr>
-        <w:t xml:space="preserve">Type: shot links van </w:t>
-      </w:r>
-      <w:proofErr w:type="gramStart"/>
-      <w:r>
-        <w:rPr>
-          <w:lang w:val="nl-NL"/>
-        </w:rPr>
-        <w:t>de</w:t>
-      </w:r>
-      <w:proofErr w:type="gramEnd"/>
-      <w:r>
-        <w:rPr>
-          <w:lang w:val="nl-NL"/>
-        </w:rPr>
-        <w:t xml:space="preserve"> bureau, iets hoger dan shot 2</w:t>
+        <w:t>Type: shot links van de bureau, iets hoger dan shot 2</w:t>
       </w:r>
       <w:r>
         <w:rPr>
@@ -671,6 +595,8 @@
         </w:rPr>
         <w:t xml:space="preserve"> seconden)</w:t>
       </w:r>
+      <w:bookmarkStart w:id="0" w:name="_GoBack"/>
+      <w:bookmarkEnd w:id="0"/>
     </w:p>
     <w:p>
       <w:pPr>
@@ -830,6 +756,36 @@
         <w:lastRenderedPageBreak/>
         <w:t>Shot 8</w:t>
       </w:r>
+      <w:r>
+        <w:rPr>
+          <w:lang w:val="nl-NL"/>
+        </w:rPr>
+        <w:t xml:space="preserve">  </w:t>
+      </w:r>
+      <w:r>
+        <w:rPr>
+          <w:lang w:val="nl-NL"/>
+        </w:rPr>
+        <w:t>(</w:t>
+      </w:r>
+      <w:r>
+        <w:rPr>
+          <w:lang w:val="nl-NL"/>
+        </w:rPr>
+        <w:t>±</w:t>
+      </w:r>
+      <w:r>
+        <w:rPr>
+          <w:lang w:val="nl-NL"/>
+        </w:rPr>
+        <w:t xml:space="preserve"> 2</w:t>
+      </w:r>
+      <w:r>
+        <w:rPr>
+          <w:lang w:val="nl-NL"/>
+        </w:rPr>
+        <w:t xml:space="preserve"> seconden)</w:t>
+      </w:r>
     </w:p>
     <w:p>
       <w:pPr>
@@ -846,21 +802,7 @@
         <w:rPr>
           <w:lang w:val="nl-NL"/>
         </w:rPr>
-        <w:t xml:space="preserve">Type: shot in gezoomd op de app wanneer hij aan het scrollen is door zijn </w:t>
-      </w:r>
-      <w:proofErr w:type="spellStart"/>
-      <w:r>
-        <w:rPr>
-          <w:lang w:val="nl-NL"/>
-        </w:rPr>
-        <w:t>quizzes</w:t>
-      </w:r>
-      <w:proofErr w:type="spellEnd"/>
-      <w:r>
-        <w:rPr>
-          <w:lang w:val="nl-NL"/>
-        </w:rPr>
-        <w:t xml:space="preserve"> die hij heeft gemaakt.</w:t>
+        <w:t>Type: shot in gezoomd op de app wanneer hij aan het scrollen is door zijn quizzes die hij heeft gemaakt.</w:t>
       </w:r>
     </w:p>
     <w:p>
@@ -878,21 +820,7 @@
         <w:rPr>
           <w:lang w:val="nl-NL"/>
         </w:rPr>
-        <w:t xml:space="preserve">Acting: Bas scrolt door de lijst van </w:t>
-      </w:r>
-      <w:proofErr w:type="spellStart"/>
-      <w:r>
-        <w:rPr>
-          <w:lang w:val="nl-NL"/>
-        </w:rPr>
-        <w:t>quizzes</w:t>
-      </w:r>
-      <w:proofErr w:type="spellEnd"/>
-      <w:r>
-        <w:rPr>
-          <w:lang w:val="nl-NL"/>
-        </w:rPr>
-        <w:t xml:space="preserve"> die hij heeft gemaakt.</w:t>
+        <w:t>Acting: Bas scrolt door de lijst van quizzes die hij heeft gemaakt.</w:t>
       </w:r>
     </w:p>
     <w:p>
@@ -914,6 +842,36 @@
         </w:rPr>
         <w:t>Shot 9</w:t>
       </w:r>
+      <w:r>
+        <w:rPr>
+          <w:lang w:val="nl-NL"/>
+        </w:rPr>
+        <w:t xml:space="preserve"> </w:t>
+      </w:r>
+      <w:r>
+        <w:rPr>
+          <w:lang w:val="nl-NL"/>
+        </w:rPr>
+        <w:t>8  (</w:t>
+      </w:r>
+      <w:r>
+        <w:rPr>
+          <w:lang w:val="nl-NL"/>
+        </w:rPr>
+        <w:t>±</w:t>
+      </w:r>
+      <w:r>
+        <w:rPr>
+          <w:lang w:val="nl-NL"/>
+        </w:rPr>
+        <w:t xml:space="preserve"> ?</w:t>
+      </w:r>
+      <w:r>
+        <w:rPr>
+          <w:lang w:val="nl-NL"/>
+        </w:rPr>
+        <w:t xml:space="preserve"> seconden)</w:t>
+      </w:r>
     </w:p>
     <w:p>
       <w:pPr>
@@ -930,10 +888,67 @@
         <w:rPr>
           <w:lang w:val="nl-NL"/>
         </w:rPr>
-        <w:t>Type: shot</w:t>
-      </w:r>
-      <w:bookmarkStart w:id="0" w:name="_GoBack"/>
-      <w:bookmarkEnd w:id="0"/>
+        <w:t xml:space="preserve">Type: </w:t>
+      </w:r>
+      <w:r>
+        <w:rPr>
+          <w:lang w:val="nl-NL"/>
+        </w:rPr>
+        <w:t>shot van Bas die een bepaalde handeling doet en ondertussen de applicatie gebruikt.</w:t>
+      </w:r>
+    </w:p>
+    <w:p>
+      <w:pPr>
+        <w:pStyle w:val="ListParagraph"/>
+        <w:numPr>
+          <w:ilvl w:val="0"/>
+          <w:numId w:val="2"/>
+        </w:numPr>
+        <w:rPr>
+          <w:lang w:val="nl-NL"/>
+        </w:rPr>
+      </w:pPr>
+      <w:r>
+        <w:rPr>
+          <w:lang w:val="nl-NL"/>
+        </w:rPr>
+        <w:t>Acting: Bas moet een bepaalde behandeling doen en ondertussen de applicatie op zijn gsm gebruiken.</w:t>
+      </w:r>
+    </w:p>
+    <w:p>
+      <w:pPr>
+        <w:rPr>
+          <w:lang w:val="nl-NL"/>
+        </w:rPr>
+      </w:pPr>
+    </w:p>
+    <w:p>
+      <w:pPr>
+        <w:rPr>
+          <w:u w:val="single"/>
+          <w:lang w:val="nl-NL"/>
+        </w:rPr>
+      </w:pPr>
+      <w:r>
+        <w:rPr>
+          <w:u w:val="single"/>
+          <w:lang w:val="nl-NL"/>
+        </w:rPr>
+        <w:t>Montage</w:t>
+      </w:r>
+    </w:p>
+    <w:p>
+      <w:pPr>
+        <w:rPr>
+          <w:lang w:val="nl-NL"/>
+        </w:rPr>
+      </w:pPr>
+      <w:r>
+        <w:rPr>
+          <w:lang w:val="nl-NL"/>
+        </w:rPr>
+        <w:t>Na de opnames kort opeenvolgende screencasts van de applicatie zelf tonen en ondertussen aan de hand van titeltjes tonen waarvoor de applicatie nog kan gebruikt worden.</w:t>
+      </w:r>
     </w:p>
     <w:p>
       <w:pPr>

</xml_diff>